<commit_message>
fix: fixed some bugs 07.07.2024 17:31
</commit_message>
<xml_diff>
--- a/assets/txt-files/pp_okhranniki_i_rabotniki_2023_itog.docx
+++ b/assets/txt-files/pp_okhranniki_i_rabotniki_2023_itog.docx
@@ -173,149 +173,80 @@
     </w:p>
     <w:p>
       <w:pPr>
-        <w:pStyle w:val="Normal"/>
-        <w:ind w:firstLine="709"/>
-        <w:jc w:val="both"/>
-        <w:rPr>
-          <w:rFonts w:eastAsia="Batang"/>
+        <w:pStyle w:val="1"/>
+        <w:numPr>
+          <w:ilvl w:val="0"/>
+          <w:numId w:val="0"/>
+        </w:numPr>
+        <w:spacing w:lineRule="auto" w:line="240"/>
+        <w:ind w:left="0" w:hanging="0"/>
+        <w:jc w:val="center"/>
+        <w:rPr>
+          <w:rFonts w:eastAsia="Batang"/>
+        </w:rPr>
+      </w:pPr>
+      <w:r>
+        <w:rPr/>
+      </w:r>
+    </w:p>
+    <w:p>
+      <w:pPr>
+        <w:pStyle w:val="1"/>
+        <w:numPr>
+          <w:ilvl w:val="0"/>
+          <w:numId w:val="0"/>
+        </w:numPr>
+        <w:spacing w:lineRule="auto" w:line="240"/>
+        <w:ind w:left="0" w:hanging="0"/>
+        <w:jc w:val="center"/>
+        <w:rPr>
+          <w:rFonts w:eastAsia="Batang"/>
+        </w:rPr>
+      </w:pPr>
+      <w:r>
+        <w:rPr/>
+      </w:r>
+    </w:p>
+    <w:p>
+      <w:pPr>
+        <w:pStyle w:val="1"/>
+        <w:numPr>
+          <w:ilvl w:val="0"/>
+          <w:numId w:val="0"/>
+        </w:numPr>
+        <w:spacing w:lineRule="auto" w:line="240"/>
+        <w:ind w:left="0" w:hanging="0"/>
+        <w:jc w:val="center"/>
+        <w:rPr>
+          <w:rFonts w:eastAsia="Batang"/>
+        </w:rPr>
+      </w:pPr>
+      <w:r>
+        <w:rPr/>
+      </w:r>
+    </w:p>
+    <w:p>
+      <w:pPr>
+        <w:pStyle w:val="1"/>
+        <w:numPr>
+          <w:ilvl w:val="0"/>
+          <w:numId w:val="0"/>
+        </w:numPr>
+        <w:spacing w:lineRule="auto" w:line="240"/>
+        <w:ind w:left="0" w:hanging="0"/>
+        <w:jc w:val="center"/>
+        <w:rPr>
+          <w:rFonts w:eastAsia="Batang"/>
+        </w:rPr>
+      </w:pPr>
+      <w:r>
+        <w:rPr>
+          <w:rFonts w:eastAsia="Batang"/>
+          <w:b/>
           <w:bCs/>
-          <w:sz w:val="28"/>
-          <w:szCs w:val="28"/>
-        </w:rPr>
-      </w:pPr>
-      <w:r>
-        <w:rPr>
-          <w:rFonts w:eastAsia="Batang"/>
-          <w:bCs/>
-          <w:sz w:val="28"/>
-          <w:szCs w:val="28"/>
-        </w:rPr>
-      </w:r>
-    </w:p>
-    <w:p>
-      <w:pPr>
-        <w:pStyle w:val="Normal"/>
-        <w:ind w:firstLine="709"/>
-        <w:jc w:val="both"/>
-        <w:rPr>
-          <w:rFonts w:eastAsia="Batang"/>
-          <w:bCs/>
-          <w:sz w:val="28"/>
-          <w:szCs w:val="28"/>
-        </w:rPr>
-      </w:pPr>
-      <w:r>
-        <w:rPr>
-          <w:rFonts w:eastAsia="Batang"/>
-          <w:bCs/>
-          <w:sz w:val="28"/>
-          <w:szCs w:val="28"/>
-        </w:rPr>
-      </w:r>
-    </w:p>
-    <w:p>
-      <w:pPr>
-        <w:pStyle w:val="Normal"/>
-        <w:ind w:firstLine="709"/>
-        <w:jc w:val="both"/>
-        <w:rPr>
-          <w:rFonts w:eastAsia="Batang"/>
-          <w:bCs/>
-          <w:sz w:val="28"/>
-          <w:szCs w:val="28"/>
-        </w:rPr>
-      </w:pPr>
-      <w:r>
-        <w:rPr>
-          <w:rFonts w:eastAsia="Batang"/>
-          <w:bCs/>
-          <w:sz w:val="28"/>
-          <w:szCs w:val="28"/>
-        </w:rPr>
-      </w:r>
-    </w:p>
-    <w:p>
-      <w:pPr>
-        <w:pStyle w:val="Normal"/>
-        <w:ind w:firstLine="709"/>
-        <w:jc w:val="both"/>
-        <w:rPr>
-          <w:rFonts w:eastAsia="Batang"/>
-          <w:bCs/>
-          <w:sz w:val="28"/>
-          <w:szCs w:val="28"/>
-        </w:rPr>
-      </w:pPr>
-      <w:r>
-        <w:rPr>
-          <w:rFonts w:eastAsia="Batang"/>
-          <w:bCs/>
-          <w:sz w:val="28"/>
-          <w:szCs w:val="28"/>
-        </w:rPr>
-      </w:r>
-    </w:p>
-    <w:p>
-      <w:pPr>
-        <w:pStyle w:val="Normal"/>
-        <w:ind w:firstLine="709"/>
-        <w:jc w:val="both"/>
-        <w:rPr>
-          <w:rFonts w:eastAsia="Batang"/>
-          <w:bCs/>
-          <w:sz w:val="28"/>
-          <w:szCs w:val="28"/>
-        </w:rPr>
-      </w:pPr>
-      <w:r>
-        <w:rPr>
-          <w:rFonts w:eastAsia="Batang"/>
-          <w:bCs/>
-          <w:sz w:val="28"/>
-          <w:szCs w:val="28"/>
-        </w:rPr>
-      </w:r>
-    </w:p>
-    <w:p>
-      <w:pPr>
-        <w:pStyle w:val="Normal"/>
-        <w:ind w:firstLine="709"/>
-        <w:jc w:val="both"/>
-        <w:rPr>
-          <w:rFonts w:eastAsia="Batang"/>
-          <w:bCs/>
-          <w:sz w:val="28"/>
-          <w:szCs w:val="28"/>
-        </w:rPr>
-      </w:pPr>
-      <w:r>
-        <w:rPr>
-          <w:rFonts w:eastAsia="Batang"/>
-          <w:bCs/>
-          <w:sz w:val="28"/>
-          <w:szCs w:val="28"/>
-        </w:rPr>
-      </w:r>
-    </w:p>
-    <w:p>
-      <w:pPr>
-        <w:pStyle w:val="Normal"/>
-        <w:ind w:firstLine="709"/>
-        <w:jc w:val="both"/>
-        <w:rPr>
-          <w:rFonts w:eastAsia="Batang"/>
-          <w:bCs/>
-          <w:sz w:val="28"/>
-          <w:szCs w:val="28"/>
-        </w:rPr>
-      </w:pPr>
-      <w:r>
-        <w:rPr>
-          <w:rFonts w:eastAsia="Batang"/>
-          <w:i/>
-          <w:sz w:val="28"/>
-          <w:szCs w:val="28"/>
-        </w:rPr>
+          <w:caps/>
+        </w:rPr>
+        <w:t xml:space="preserve">периодическая проверка </w:t>
       </w:r>
     </w:p>
     <w:p>
@@ -333,49 +264,13 @@
         </w:rPr>
       </w:pPr>
       <w:r>
-        <w:rPr/>
-      </w:r>
-    </w:p>
-    <w:p>
-      <w:pPr>
-        <w:pStyle w:val="1"/>
-        <w:numPr>
-          <w:ilvl w:val="0"/>
-          <w:numId w:val="0"/>
-        </w:numPr>
-        <w:spacing w:lineRule="auto" w:line="240"/>
-        <w:ind w:left="0" w:hanging="0"/>
-        <w:jc w:val="center"/>
-        <w:rPr>
-          <w:rFonts w:eastAsia="Batang"/>
-        </w:rPr>
-      </w:pPr>
-      <w:r>
-        <w:rPr/>
-      </w:r>
-    </w:p>
-    <w:p>
-      <w:pPr>
-        <w:pStyle w:val="1"/>
-        <w:numPr>
-          <w:ilvl w:val="0"/>
-          <w:numId w:val="0"/>
-        </w:numPr>
-        <w:spacing w:lineRule="auto" w:line="240"/>
-        <w:ind w:left="0" w:hanging="0"/>
-        <w:jc w:val="center"/>
-        <w:rPr>
-          <w:rFonts w:eastAsia="Batang"/>
-        </w:rPr>
-      </w:pPr>
-      <w:r>
         <w:rPr>
           <w:rFonts w:eastAsia="Batang"/>
           <w:b/>
           <w:bCs/>
           <w:caps/>
         </w:rPr>
-        <w:t xml:space="preserve">периодическая проверка </w:t>
+        <w:t xml:space="preserve">работников юридических лиц с особыми </w:t>
       </w:r>
     </w:p>
     <w:p>
@@ -399,7 +294,7 @@
           <w:bCs/>
           <w:caps/>
         </w:rPr>
-        <w:t xml:space="preserve">работников юридических лиц с особыми </w:t>
+        <w:t>уставными задачами.</w:t>
       </w:r>
     </w:p>
     <w:p>
@@ -420,30 +315,6 @@
         <w:rPr>
           <w:rFonts w:eastAsia="Batang"/>
           <w:b/>
-          <w:bCs/>
-          <w:caps/>
-        </w:rPr>
-        <w:t>уставными задачами.</w:t>
-      </w:r>
-    </w:p>
-    <w:p>
-      <w:pPr>
-        <w:pStyle w:val="1"/>
-        <w:numPr>
-          <w:ilvl w:val="0"/>
-          <w:numId w:val="1"/>
-        </w:numPr>
-        <w:spacing w:lineRule="auto" w:line="240"/>
-        <w:ind w:left="0" w:hanging="0"/>
-        <w:jc w:val="center"/>
-        <w:rPr>
-          <w:rFonts w:eastAsia="Batang"/>
-        </w:rPr>
-      </w:pPr>
-      <w:r>
-        <w:rPr>
-          <w:rFonts w:eastAsia="Batang"/>
-          <w:b/>
         </w:rPr>
         <w:t>ВОПРОСЫ И ОТВЕТЫ</w:t>
       </w:r>
@@ -1012,18 +883,16 @@
           <w:sz w:val="28"/>
           <w:szCs w:val="28"/>
         </w:rPr>
-        <w:t>В соответствии с действующим законодательством</w:t>
-      </w:r>
-      <w:r>
-        <w:rPr>
-          <w:rFonts w:eastAsia="Batang"/>
-          <w:b/>
-          <w:color w:val="000000"/>
-          <w:sz w:val="28"/>
-          <w:szCs w:val="28"/>
-        </w:rPr>
-        <w:t xml:space="preserve"> </w:t>
-        <w:br/>
+        <w:t xml:space="preserve">В соответствии с действующим законодательством </w:t>
+      </w:r>
+      <w:r>
+        <w:rPr>
+          <w:rFonts w:eastAsia="Batang"/>
+          <w:b/>
+          <w:color w:val="000000"/>
+          <w:sz w:val="28"/>
+          <w:szCs w:val="28"/>
+        </w:rPr>
         <w:t>к</w:t>
       </w:r>
       <w:r>
@@ -4156,9 +4025,7 @@
           <w:sz w:val="28"/>
           <w:szCs w:val="28"/>
         </w:rPr>
-        <w:t xml:space="preserve">Какое из перечисленных ниже изделий не относится </w:t>
-        <w:br/>
-        <w:t>к оружию?</w:t>
+        <w:t>Какое из перечисленных ниже изделий не относится к оружию?</w:t>
       </w:r>
     </w:p>
     <w:p>
@@ -44816,7 +44683,7 @@
         <w:docPartGallery w:val="Page Numbers (Top of Page)"/>
         <w:docPartUnique w:val="true"/>
       </w:docPartObj>
-      <w:id w:val="1593864267"/>
+      <w:id w:val="128679947"/>
     </w:sdtPr>
     <w:sdtContent>
       <w:p>
@@ -45299,7 +45166,7 @@
       <w:kern w:val="0"/>
       <w:sz w:val="22"/>
       <w:szCs w:val="22"/>
-      <w:lang w:eastAsia="ar-SA" w:val="ru-RU" w:bidi="ar-SA"/>
+      <w:lang w:val="ru-RU" w:eastAsia="ar-SA" w:bidi="ar-SA"/>
     </w:rPr>
   </w:style>
   <w:style w:type="paragraph" w:styleId="1">
@@ -46314,7 +46181,7 @@
       <w:kern w:val="0"/>
       <w:sz w:val="20"/>
       <w:szCs w:val="20"/>
-      <w:lang w:eastAsia="ar-SA" w:val="ru-RU" w:bidi="ar-SA"/>
+      <w:lang w:val="ru-RU" w:eastAsia="ar-SA" w:bidi="ar-SA"/>
     </w:rPr>
   </w:style>
   <w:style w:type="paragraph" w:styleId="HTMLPreformatted">
@@ -46370,7 +46237,7 @@
       <w:kern w:val="0"/>
       <w:sz w:val="20"/>
       <w:szCs w:val="20"/>
-      <w:lang w:eastAsia="ar-SA" w:val="ru-RU" w:bidi="ar-SA"/>
+      <w:lang w:val="ru-RU" w:eastAsia="ar-SA" w:bidi="ar-SA"/>
     </w:rPr>
   </w:style>
   <w:style w:type="paragraph" w:styleId="15" w:customStyle="1">
@@ -46397,6 +46264,7 @@
     <w:rsid w:val="00007c17"/>
     <w:pPr>
       <w:widowControl/>
+      <w:suppressAutoHyphens w:val="true"/>
       <w:bidi w:val="0"/>
       <w:spacing w:lineRule="auto" w:line="240" w:before="0" w:after="0"/>
       <w:jc w:val="left"/>
@@ -46407,7 +46275,7 @@
       <w:kern w:val="0"/>
       <w:sz w:val="24"/>
       <w:szCs w:val="24"/>
-      <w:lang w:eastAsia="ru-RU" w:val="ru-RU" w:bidi="ar-SA"/>
+      <w:lang w:val="ru-RU" w:eastAsia="ru-RU" w:bidi="ar-SA"/>
     </w:rPr>
   </w:style>
   <w:style w:type="paragraph" w:styleId="Style32">
@@ -46483,6 +46351,7 @@
     <w:rsid w:val="0075204f"/>
     <w:pPr>
       <w:widowControl/>
+      <w:suppressAutoHyphens w:val="true"/>
       <w:bidi w:val="0"/>
       <w:spacing w:lineRule="auto" w:line="240" w:before="0" w:after="0"/>
       <w:jc w:val="left"/>
@@ -46493,7 +46362,7 @@
       <w:kern w:val="0"/>
       <w:sz w:val="24"/>
       <w:szCs w:val="24"/>
-      <w:lang w:eastAsia="ru-RU" w:val="ru-RU" w:bidi="ar-SA"/>
+      <w:lang w:val="ru-RU" w:eastAsia="ru-RU" w:bidi="ar-SA"/>
     </w:rPr>
   </w:style>
   <w:style w:type="paragraph" w:styleId="33" w:customStyle="1">
@@ -46902,7 +46771,7 @@
       <w:kern w:val="0"/>
       <w:sz w:val="20"/>
       <w:szCs w:val="20"/>
-      <w:lang w:eastAsia="ar-SA" w:val="ru-RU" w:bidi="ar-SA"/>
+      <w:lang w:val="ru-RU" w:eastAsia="ar-SA" w:bidi="ar-SA"/>
     </w:rPr>
   </w:style>
   <w:style w:type="paragraph" w:styleId="Style38" w:customStyle="1">
@@ -46979,6 +46848,7 @@
     <w:rsid w:val="00543c96"/>
     <w:pPr>
       <w:widowControl w:val="false"/>
+      <w:suppressAutoHyphens w:val="true"/>
       <w:bidi w:val="0"/>
       <w:spacing w:lineRule="auto" w:line="240" w:before="0" w:after="0"/>
       <w:jc w:val="left"/>
@@ -46989,7 +46859,7 @@
       <w:kern w:val="0"/>
       <w:sz w:val="20"/>
       <w:szCs w:val="20"/>
-      <w:lang w:eastAsia="ru-RU" w:val="ru-RU" w:bidi="ar-SA"/>
+      <w:lang w:val="ru-RU" w:eastAsia="ru-RU" w:bidi="ar-SA"/>
     </w:rPr>
   </w:style>
   <w:style w:type="paragraph" w:styleId="ConsPlusDocList" w:customStyle="1">
@@ -46998,6 +46868,7 @@
     <w:rsid w:val="00543c96"/>
     <w:pPr>
       <w:widowControl w:val="false"/>
+      <w:suppressAutoHyphens w:val="true"/>
       <w:bidi w:val="0"/>
       <w:spacing w:lineRule="auto" w:line="240" w:before="0" w:after="0"/>
       <w:jc w:val="left"/>
@@ -47008,7 +46879,7 @@
       <w:kern w:val="0"/>
       <w:sz w:val="20"/>
       <w:szCs w:val="20"/>
-      <w:lang w:eastAsia="ru-RU" w:val="ru-RU" w:bidi="ar-SA"/>
+      <w:lang w:val="ru-RU" w:eastAsia="ru-RU" w:bidi="ar-SA"/>
     </w:rPr>
   </w:style>
   <w:style w:type="paragraph" w:styleId="BodyTextIndent2">

</xml_diff>